<commit_message>
Finished analysis, IPO, user case, and UML
</commit_message>
<xml_diff>
--- a/Assignment4.docx
+++ b/Assignment4.docx
@@ -177,6 +177,15 @@
         </w:rPr>
         <w:t>. Note that it is possible to not find any word ladder from one end to the other.</w:t>
       </w:r>
+    </w:p>
+    <w:p>
+      <w:pPr>
+        <w:rPr>
+          <w:rFonts w:ascii="Times New Roman" w:hAnsi="Times New Roman" w:cs="Times New Roman"/>
+          <w:sz w:val="24"/>
+          <w:szCs w:val="24"/>
+        </w:rPr>
+      </w:pPr>
     </w:p>
     <w:p>
       <w:pPr>
@@ -282,63 +291,245 @@
           </wp:inline>
         </w:drawing>
       </w:r>
+    </w:p>
+    <w:p>
+      <w:pPr>
+        <w:widowControl/>
+        <w:wordWrap/>
+        <w:autoSpaceDE/>
+        <w:autoSpaceDN/>
+        <w:rPr>
+          <w:rFonts w:ascii="Times New Roman" w:hAnsi="Times New Roman" w:cs="Times New Roman"/>
+          <w:b/>
+          <w:sz w:val="24"/>
+          <w:szCs w:val="24"/>
+        </w:rPr>
+      </w:pPr>
+      <w:r>
+        <w:rPr>
+          <w:rFonts w:ascii="Times New Roman" w:hAnsi="Times New Roman" w:cs="Times New Roman"/>
+          <w:b/>
+          <w:sz w:val="24"/>
+          <w:szCs w:val="24"/>
+        </w:rPr>
+        <w:br w:type="page"/>
+      </w:r>
+    </w:p>
+    <w:p>
+      <w:pPr>
+        <w:rPr>
+          <w:rFonts w:ascii="Times New Roman" w:hAnsi="Times New Roman" w:cs="Times New Roman"/>
+          <w:b/>
+          <w:sz w:val="24"/>
+          <w:szCs w:val="24"/>
+        </w:rPr>
+      </w:pPr>
+      <w:r>
+        <w:rPr>
+          <w:rFonts w:ascii="Times New Roman" w:hAnsi="Times New Roman" w:cs="Times New Roman"/>
+          <w:b/>
+          <w:sz w:val="24"/>
+          <w:szCs w:val="24"/>
+        </w:rPr>
+        <w:lastRenderedPageBreak/>
+        <w:t>Use Case</w:t>
+      </w:r>
+    </w:p>
+    <w:p>
+      <w:pPr>
+        <w:rPr>
+          <w:rFonts w:ascii="Times New Roman" w:hAnsi="Times New Roman" w:cs="Times New Roman"/>
+          <w:b/>
+          <w:sz w:val="24"/>
+          <w:szCs w:val="24"/>
+        </w:rPr>
+      </w:pPr>
+      <w:r>
+        <w:rPr>
+          <w:rFonts w:ascii="Times New Roman" w:hAnsi="Times New Roman" w:cs="Times New Roman"/>
+          <w:b/>
+          <w:noProof/>
+          <w:sz w:val="24"/>
+          <w:szCs w:val="24"/>
+        </w:rPr>
+        <w:drawing>
+          <wp:inline distT="0" distB="0" distL="0" distR="0">
+            <wp:extent cx="4848225" cy="4610100"/>
+            <wp:effectExtent l="0" t="0" r="9525" b="0"/>
+            <wp:docPr id="2" name="Picture 2"/>
+            <wp:cNvGraphicFramePr>
+              <a:graphicFrameLocks xmlns:a="http://schemas.openxmlformats.org/drawingml/2006/main" noChangeAspect="1"/>
+            </wp:cNvGraphicFramePr>
+            <a:graphic xmlns:a="http://schemas.openxmlformats.org/drawingml/2006/main">
+              <a:graphicData uri="http://schemas.openxmlformats.org/drawingml/2006/picture">
+                <pic:pic xmlns:pic="http://schemas.openxmlformats.org/drawingml/2006/picture">
+                  <pic:nvPicPr>
+                    <pic:cNvPr id="0" name="Picture 2"/>
+                    <pic:cNvPicPr>
+                      <a:picLocks noChangeAspect="1" noChangeArrowheads="1"/>
+                    </pic:cNvPicPr>
+                  </pic:nvPicPr>
+                  <pic:blipFill>
+                    <a:blip r:embed="rId5">
+                      <a:extLst>
+                        <a:ext uri="{28A0092B-C50C-407E-A947-70E740481C1C}">
+                          <a14:useLocalDpi xmlns:a14="http://schemas.microsoft.com/office/drawing/2010/main" val="0"/>
+                        </a:ext>
+                      </a:extLst>
+                    </a:blip>
+                    <a:srcRect/>
+                    <a:stretch>
+                      <a:fillRect/>
+                    </a:stretch>
+                  </pic:blipFill>
+                  <pic:spPr bwMode="auto">
+                    <a:xfrm>
+                      <a:off x="0" y="0"/>
+                      <a:ext cx="4848225" cy="4610100"/>
+                    </a:xfrm>
+                    <a:prstGeom prst="rect">
+                      <a:avLst/>
+                    </a:prstGeom>
+                    <a:noFill/>
+                    <a:ln>
+                      <a:noFill/>
+                    </a:ln>
+                  </pic:spPr>
+                </pic:pic>
+              </a:graphicData>
+            </a:graphic>
+          </wp:inline>
+        </w:drawing>
+      </w:r>
+    </w:p>
+    <w:p>
+      <w:pPr>
+        <w:rPr>
+          <w:rFonts w:ascii="Times New Roman" w:hAnsi="Times New Roman" w:cs="Times New Roman"/>
+          <w:b/>
+          <w:sz w:val="24"/>
+          <w:szCs w:val="24"/>
+        </w:rPr>
+      </w:pPr>
+      <w:r>
+        <w:rPr>
+          <w:rFonts w:ascii="Times New Roman" w:hAnsi="Times New Roman" w:cs="Times New Roman"/>
+          <w:b/>
+          <w:sz w:val="24"/>
+          <w:szCs w:val="24"/>
+        </w:rPr>
+        <w:t>UML</w:t>
+      </w:r>
+    </w:p>
+    <w:p>
+      <w:pPr>
+        <w:rPr>
+          <w:rFonts w:ascii="Times New Roman" w:hAnsi="Times New Roman" w:cs="Times New Roman"/>
+          <w:b/>
+          <w:sz w:val="24"/>
+          <w:szCs w:val="24"/>
+        </w:rPr>
+      </w:pPr>
+      <w:r>
+        <w:rPr>
+          <w:rFonts w:ascii="Times New Roman" w:hAnsi="Times New Roman" w:cs="Times New Roman"/>
+          <w:b/>
+          <w:noProof/>
+          <w:sz w:val="24"/>
+          <w:szCs w:val="24"/>
+        </w:rPr>
+        <w:drawing>
+          <wp:inline distT="0" distB="0" distL="0" distR="0">
+            <wp:extent cx="3895725" cy="1809750"/>
+            <wp:effectExtent l="0" t="0" r="9525" b="0"/>
+            <wp:docPr id="3" name="Picture 3"/>
+            <wp:cNvGraphicFramePr>
+              <a:graphicFrameLocks xmlns:a="http://schemas.openxmlformats.org/drawingml/2006/main" noChangeAspect="1"/>
+            </wp:cNvGraphicFramePr>
+            <a:graphic xmlns:a="http://schemas.openxmlformats.org/drawingml/2006/main">
+              <a:graphicData uri="http://schemas.openxmlformats.org/drawingml/2006/picture">
+                <pic:pic xmlns:pic="http://schemas.openxmlformats.org/drawingml/2006/picture">
+                  <pic:nvPicPr>
+                    <pic:cNvPr id="0" name="Picture 3"/>
+                    <pic:cNvPicPr>
+                      <a:picLocks noChangeAspect="1" noChangeArrowheads="1"/>
+                    </pic:cNvPicPr>
+                  </pic:nvPicPr>
+                  <pic:blipFill>
+                    <a:blip r:embed="rId6">
+                      <a:extLst>
+                        <a:ext uri="{28A0092B-C50C-407E-A947-70E740481C1C}">
+                          <a14:useLocalDpi xmlns:a14="http://schemas.microsoft.com/office/drawing/2010/main" val="0"/>
+                        </a:ext>
+                      </a:extLst>
+                    </a:blip>
+                    <a:srcRect/>
+                    <a:stretch>
+                      <a:fillRect/>
+                    </a:stretch>
+                  </pic:blipFill>
+                  <pic:spPr bwMode="auto">
+                    <a:xfrm>
+                      <a:off x="0" y="0"/>
+                      <a:ext cx="3895725" cy="1809750"/>
+                    </a:xfrm>
+                    <a:prstGeom prst="rect">
+                      <a:avLst/>
+                    </a:prstGeom>
+                    <a:noFill/>
+                    <a:ln>
+                      <a:noFill/>
+                    </a:ln>
+                  </pic:spPr>
+                </pic:pic>
+              </a:graphicData>
+            </a:graphic>
+          </wp:inline>
+        </w:drawing>
+      </w:r>
+    </w:p>
+    <w:p>
+      <w:pPr>
+        <w:widowControl/>
+        <w:wordWrap/>
+        <w:autoSpaceDE/>
+        <w:autoSpaceDN/>
+        <w:rPr>
+          <w:rFonts w:ascii="Times New Roman" w:hAnsi="Times New Roman" w:cs="Times New Roman"/>
+          <w:b/>
+          <w:sz w:val="24"/>
+          <w:szCs w:val="24"/>
+        </w:rPr>
+      </w:pPr>
+      <w:r>
+        <w:rPr>
+          <w:rFonts w:ascii="Times New Roman" w:hAnsi="Times New Roman" w:cs="Times New Roman"/>
+          <w:b/>
+          <w:sz w:val="24"/>
+          <w:szCs w:val="24"/>
+        </w:rPr>
+        <w:br w:type="page"/>
+      </w:r>
+    </w:p>
+    <w:p>
+      <w:pPr>
+        <w:rPr>
+          <w:rFonts w:ascii="Times New Roman" w:hAnsi="Times New Roman" w:cs="Times New Roman"/>
+          <w:b/>
+          <w:sz w:val="24"/>
+          <w:szCs w:val="24"/>
+        </w:rPr>
+      </w:pPr>
       <w:bookmarkStart w:id="0" w:name="_GoBack"/>
       <w:bookmarkEnd w:id="0"/>
-    </w:p>
-    <w:p>
-      <w:pPr>
-        <w:rPr>
-          <w:rFonts w:ascii="Times New Roman" w:hAnsi="Times New Roman" w:cs="Times New Roman"/>
-          <w:b/>
-          <w:sz w:val="24"/>
-          <w:szCs w:val="24"/>
-        </w:rPr>
-      </w:pPr>
-      <w:r>
-        <w:rPr>
-          <w:rFonts w:ascii="Times New Roman" w:hAnsi="Times New Roman" w:cs="Times New Roman"/>
-          <w:b/>
-          <w:sz w:val="24"/>
-          <w:szCs w:val="24"/>
-        </w:rPr>
-        <w:t>Use Case</w:t>
-      </w:r>
-    </w:p>
-    <w:p>
-      <w:pPr>
-        <w:rPr>
-          <w:rFonts w:ascii="Times New Roman" w:hAnsi="Times New Roman" w:cs="Times New Roman"/>
-          <w:b/>
-          <w:sz w:val="24"/>
-          <w:szCs w:val="24"/>
-        </w:rPr>
-      </w:pPr>
-      <w:r>
-        <w:rPr>
-          <w:rFonts w:ascii="Times New Roman" w:hAnsi="Times New Roman" w:cs="Times New Roman"/>
-          <w:b/>
-          <w:sz w:val="24"/>
-          <w:szCs w:val="24"/>
-        </w:rPr>
-        <w:t>UML</w:t>
-      </w:r>
-    </w:p>
-    <w:p>
-      <w:pPr>
-        <w:rPr>
-          <w:rFonts w:ascii="Times New Roman" w:hAnsi="Times New Roman" w:cs="Times New Roman"/>
-          <w:b/>
-          <w:sz w:val="24"/>
-          <w:szCs w:val="24"/>
-        </w:rPr>
-      </w:pPr>
-      <w:r>
-        <w:rPr>
-          <w:rFonts w:ascii="Times New Roman" w:hAnsi="Times New Roman" w:cs="Times New Roman"/>
-          <w:b/>
-          <w:sz w:val="24"/>
-          <w:szCs w:val="24"/>
-        </w:rPr>
+      <w:r>
+        <w:rPr>
+          <w:rFonts w:ascii="Times New Roman" w:hAnsi="Times New Roman" w:cs="Times New Roman"/>
+          <w:b/>
+          <w:sz w:val="24"/>
+          <w:szCs w:val="24"/>
+        </w:rPr>
+        <w:lastRenderedPageBreak/>
         <w:t>Functional Block Diagram</w:t>
       </w:r>
     </w:p>
@@ -398,17 +589,7 @@
           <w:szCs w:val="24"/>
         </w:rPr>
         <w:br/>
-        <w:t xml:space="preserve">a) How does your OOD reflect the interaction and behavior of the real-world objects that it </w:t>
-      </w:r>
-      <w:r>
-        <w:rPr>
-          <w:rFonts w:ascii="Times New Roman" w:hAnsi="Times New Roman" w:cs="Times New Roman"/>
-          <w:b/>
-          <w:sz w:val="24"/>
-          <w:szCs w:val="24"/>
-        </w:rPr>
-        <w:lastRenderedPageBreak/>
-        <w:t>models</w:t>
+        <w:t>a) How does your OOD reflect the interaction and behavior of the real-world objects that it models</w:t>
       </w:r>
       <w:r>
         <w:rPr>

</xml_diff>